<commit_message>
Avances en pacientesData, pruebas en Main, correcciones a Max Heap, avances docs
</commit_message>
<xml_diff>
--- a/docs/ED-Proyecto-Entrega3-reporte-Equipo-4.docx
+++ b/docs/ED-Proyecto-Entrega3-reporte-Equipo-4.docx
@@ -962,7 +962,23 @@
           <w:color w:val="000000"/>
           <w:lang w:val="es-ES"/>
         </w:rPr>
-        <w:t>Los resultados de búsqueda serán mostrados por orden de mayor a menor prioridad por defecto, pero se debe incluir una opción para cambiar el orden en cualquier momento. Deberá incluir también una opción para mostrar los resultados en orden alfabético de los apellidos (de la A a la Z) con la posibilidad de intercambiar el orden.</w:t>
+        <w:t xml:space="preserve">Los resultados de búsqueda serán mostrados por orden de mayor a menor prioridad por defecto, pero se debe incluir una opción para cambiar el orden en cualquier momento. Deberá incluir también una opción para mostrar los resultados en orden alfabético de los apellidos (de la A </w:t>
+      </w:r>
+      <w:proofErr w:type="spellStart"/>
+      <w:r>
+        <w:rPr>
+          <w:color w:val="000000"/>
+          <w:lang w:val="es-ES"/>
+        </w:rPr>
+        <w:t>a</w:t>
+      </w:r>
+      <w:proofErr w:type="spellEnd"/>
+      <w:r>
+        <w:rPr>
+          <w:color w:val="000000"/>
+          <w:lang w:val="es-ES"/>
+        </w:rPr>
+        <w:t xml:space="preserve"> la Z) con la posibilidad de intercambiar el orden.</w:t>
       </w:r>
     </w:p>
     <w:p>
@@ -1858,7 +1874,23 @@
           <w:color w:val="000000"/>
           <w:lang w:val="es-ES"/>
         </w:rPr>
-        <w:t>Los resultados de búsqueda serán mostrados por orden alfabético de sus apellidos (de la A a la Z), pero se debe incluir una opción para cambiar el orden en cualquier momento.</w:t>
+        <w:t xml:space="preserve">Los resultados de búsqueda serán mostrados por orden alfabético de sus apellidos (de la A </w:t>
+      </w:r>
+      <w:proofErr w:type="spellStart"/>
+      <w:r>
+        <w:rPr>
+          <w:color w:val="000000"/>
+          <w:lang w:val="es-ES"/>
+        </w:rPr>
+        <w:t>a</w:t>
+      </w:r>
+      <w:proofErr w:type="spellEnd"/>
+      <w:r>
+        <w:rPr>
+          <w:color w:val="000000"/>
+          <w:lang w:val="es-ES"/>
+        </w:rPr>
+        <w:t xml:space="preserve"> la Z), pero se debe incluir una opción para cambiar el orden en cualquier momento.</w:t>
       </w:r>
     </w:p>
     <w:p>
@@ -4412,7 +4444,33 @@
         <w:rPr>
           <w:lang w:val="es-ES"/>
         </w:rPr>
-        <w:t xml:space="preserve">una clase tabla hash especial, así como una Max Heap, ambas clases fueron utilizadas para almacenar los perfiles de los pacientes en una estructura “hibrida”, siendo parámetros de la clase que los administra. </w:t>
+        <w:t xml:space="preserve">una clase tabla hash especial, así como una Max </w:t>
+      </w:r>
+      <w:proofErr w:type="spellStart"/>
+      <w:r>
+        <w:rPr>
+          <w:lang w:val="es-ES"/>
+        </w:rPr>
+        <w:t>Heap</w:t>
+      </w:r>
+      <w:proofErr w:type="spellEnd"/>
+      <w:r>
+        <w:rPr>
+          <w:lang w:val="es-ES"/>
+        </w:rPr>
+        <w:t xml:space="preserve">, ambas clases fueron utilizadas para almacenar los perfiles de los pacientes </w:t>
+      </w:r>
+      <w:r>
+        <w:rPr>
+          <w:lang w:val="es-ES"/>
+        </w:rPr>
+        <w:t xml:space="preserve">con ayuda de ambas estructuras, </w:t>
+      </w:r>
+      <w:r>
+        <w:rPr>
+          <w:lang w:val="es-ES"/>
+        </w:rPr>
+        <w:t xml:space="preserve">siendo parámetros de la clase que los administra. </w:t>
       </w:r>
       <w:r>
         <w:rPr>
@@ -4543,7 +4601,21 @@
         <w:rPr>
           <w:lang w:val="es-ES"/>
         </w:rPr>
-        <w:t>, así como una Max Heap.</w:t>
+        <w:t xml:space="preserve">, así como una Max </w:t>
+      </w:r>
+      <w:proofErr w:type="spellStart"/>
+      <w:r>
+        <w:rPr>
+          <w:lang w:val="es-ES"/>
+        </w:rPr>
+        <w:t>Heap</w:t>
+      </w:r>
+      <w:proofErr w:type="spellEnd"/>
+      <w:r>
+        <w:rPr>
+          <w:lang w:val="es-ES"/>
+        </w:rPr>
+        <w:t>.</w:t>
       </w:r>
       <w:r>
         <w:rPr>
@@ -4567,7 +4639,21 @@
         <w:rPr>
           <w:lang w:val="es-ES"/>
         </w:rPr>
-        <w:t>, esta realiza un tratamiento de las colisiones haciendo uso de listas enlazadas y posee la capacidad de realizar un rehash cada vez que el factor de carga lo sugiera</w:t>
+        <w:t xml:space="preserve">, esta realiza un tratamiento de las colisiones haciendo uso de listas enlazadas y posee la capacidad de realizar un </w:t>
+      </w:r>
+      <w:proofErr w:type="spellStart"/>
+      <w:r>
+        <w:rPr>
+          <w:lang w:val="es-ES"/>
+        </w:rPr>
+        <w:t>rehash</w:t>
+      </w:r>
+      <w:proofErr w:type="spellEnd"/>
+      <w:r>
+        <w:rPr>
+          <w:lang w:val="es-ES"/>
+        </w:rPr>
+        <w:t xml:space="preserve"> cada vez que el factor de carga lo sugiera</w:t>
       </w:r>
       <w:r>
         <w:rPr>
@@ -4597,7 +4683,33 @@
         <w:rPr>
           <w:lang w:val="es-ES"/>
         </w:rPr>
-        <w:t>. Su rol es el de almacenar los perfiles de los pacientes, donde la llave es el numero de identificación, el cual se almacena como un entero. Su participación es importante junto con una Max Heap, que almacena los números de identificación de los perfiles</w:t>
+        <w:t xml:space="preserve">. Su rol es el de almacenar los perfiles de los pacientes, donde la llave es el </w:t>
+      </w:r>
+      <w:r>
+        <w:rPr>
+          <w:lang w:val="es-ES"/>
+        </w:rPr>
+        <w:t>número</w:t>
+      </w:r>
+      <w:r>
+        <w:rPr>
+          <w:lang w:val="es-ES"/>
+        </w:rPr>
+        <w:t xml:space="preserve"> de identificación, el cual se almacena como un entero. Su participación es importante junto con una Max </w:t>
+      </w:r>
+      <w:proofErr w:type="spellStart"/>
+      <w:r>
+        <w:rPr>
+          <w:lang w:val="es-ES"/>
+        </w:rPr>
+        <w:t>Heap</w:t>
+      </w:r>
+      <w:proofErr w:type="spellEnd"/>
+      <w:r>
+        <w:rPr>
+          <w:lang w:val="es-ES"/>
+        </w:rPr>
+        <w:t>, que almacena los números de identificación de los perfiles</w:t>
       </w:r>
       <w:r>
         <w:rPr>
@@ -4651,7 +4763,33 @@
         <w:rPr>
           <w:lang w:val="es-ES"/>
         </w:rPr>
-        <w:t xml:space="preserve"> de identificación de la Max Heap con mayor prioridad, y con este se podrá entonces saber cual es el perfil de</w:t>
+        <w:t xml:space="preserve"> de identificación de la Max </w:t>
+      </w:r>
+      <w:proofErr w:type="spellStart"/>
+      <w:r>
+        <w:rPr>
+          <w:lang w:val="es-ES"/>
+        </w:rPr>
+        <w:t>Heap</w:t>
+      </w:r>
+      <w:proofErr w:type="spellEnd"/>
+      <w:r>
+        <w:rPr>
+          <w:lang w:val="es-ES"/>
+        </w:rPr>
+        <w:t xml:space="preserve"> con mayor prioridad, y con este se podrá entonces saber </w:t>
+      </w:r>
+      <w:r>
+        <w:rPr>
+          <w:lang w:val="es-ES"/>
+        </w:rPr>
+        <w:t>cuál</w:t>
+      </w:r>
+      <w:r>
+        <w:rPr>
+          <w:lang w:val="es-ES"/>
+        </w:rPr>
+        <w:t xml:space="preserve"> es el perfil de</w:t>
       </w:r>
       <w:r>
         <w:rPr>
@@ -4776,13 +4914,27 @@
         <w:rPr>
           <w:lang w:val="es-ES"/>
         </w:rPr>
-        <w:t xml:space="preserve"> funcionalidades para realizar el análisis de tiempo de ejecución, para esto se hizo uso de (S</w:t>
-      </w:r>
-      <w:r>
-        <w:rPr>
-          <w:lang w:val="es-ES"/>
-        </w:rPr>
-        <w:t>ystem.currentTimeMillis()</w:t>
+        <w:t xml:space="preserve"> funcionalidades para realizar el análisis de tiempo de ejecución, para esto se hizo uso de (</w:t>
+      </w:r>
+      <w:proofErr w:type="spellStart"/>
+      <w:r>
+        <w:rPr>
+          <w:lang w:val="es-ES"/>
+        </w:rPr>
+        <w:t>S</w:t>
+      </w:r>
+      <w:r>
+        <w:rPr>
+          <w:lang w:val="es-ES"/>
+        </w:rPr>
+        <w:t>ystem.currentTimeMillis</w:t>
+      </w:r>
+      <w:proofErr w:type="spellEnd"/>
+      <w:r>
+        <w:rPr>
+          <w:lang w:val="es-ES"/>
+        </w:rPr>
+        <w:t>()</w:t>
       </w:r>
       <w:r>
         <w:rPr>
@@ -4809,7 +4961,49 @@
         <w:rPr>
           <w:lang w:val="es-ES"/>
         </w:rPr>
-        <w:t>A continuación, se observarán las tablas y graficas representativas de las funcionalidades, realizadas con una implementación lineal (lista enlazada) o no lineal (arbol AVL).</w:t>
+        <w:t xml:space="preserve">A continuación, se observarán las tablas y graficas representativas de las funcionalidades, realizadas con una implementación </w:t>
+      </w:r>
+      <w:r>
+        <w:rPr>
+          <w:lang w:val="es-ES"/>
+        </w:rPr>
+        <w:t xml:space="preserve">no </w:t>
+      </w:r>
+      <w:r>
+        <w:rPr>
+          <w:lang w:val="es-ES"/>
+        </w:rPr>
+        <w:t>lineal (</w:t>
+      </w:r>
+      <w:r>
+        <w:rPr>
+          <w:lang w:val="es-ES"/>
+        </w:rPr>
+        <w:t>árbol AVL</w:t>
+      </w:r>
+      <w:r>
+        <w:rPr>
+          <w:lang w:val="es-ES"/>
+        </w:rPr>
+        <w:t xml:space="preserve">) </w:t>
+      </w:r>
+      <w:r>
+        <w:rPr>
+          <w:lang w:val="es-ES"/>
+        </w:rPr>
+        <w:t>y</w:t>
+      </w:r>
+      <w:r>
+        <w:rPr>
+          <w:lang w:val="es-ES"/>
+        </w:rPr>
+        <w:t xml:space="preserve"> </w:t>
+      </w:r>
+      <w:r>
+        <w:rPr>
+          <w:lang w:val="es-ES"/>
+        </w:rPr>
+        <w:t>utilizando una tabla hash.</w:t>
       </w:r>
     </w:p>
     <w:p>
@@ -5219,13 +5413,33 @@
                 <w:lang w:val="es-ES"/>
               </w:rPr>
             </w:pPr>
+            <w:proofErr w:type="spellStart"/>
+            <w:proofErr w:type="gramStart"/>
             <w:r>
               <w:rPr>
                 <w:rFonts w:ascii="Consolas" w:hAnsi="Consolas" w:cs="Consolas"/>
                 <w:color w:val="E11E46"/>
                 <w:lang w:val="es-CO" w:eastAsia="es-CO"/>
               </w:rPr>
-              <w:t>java.lang.OutOfMemoryError:</w:t>
+              <w:t>java.lang</w:t>
+            </w:r>
+            <w:proofErr w:type="gramEnd"/>
+            <w:r>
+              <w:rPr>
+                <w:rFonts w:ascii="Consolas" w:hAnsi="Consolas" w:cs="Consolas"/>
+                <w:color w:val="E11E46"/>
+                <w:lang w:val="es-CO" w:eastAsia="es-CO"/>
+              </w:rPr>
+              <w:t>.OutOfMemoryError</w:t>
+            </w:r>
+            <w:proofErr w:type="spellEnd"/>
+            <w:r>
+              <w:rPr>
+                <w:rFonts w:ascii="Consolas" w:hAnsi="Consolas" w:cs="Consolas"/>
+                <w:color w:val="E11E46"/>
+                <w:lang w:val="es-CO" w:eastAsia="es-CO"/>
+              </w:rPr>
+              <w:t>:</w:t>
             </w:r>
           </w:p>
         </w:tc>
@@ -5670,13 +5884,33 @@
                 <w:lang w:val="es-ES"/>
               </w:rPr>
             </w:pPr>
+            <w:proofErr w:type="spellStart"/>
+            <w:proofErr w:type="gramStart"/>
             <w:r>
               <w:rPr>
                 <w:rFonts w:ascii="Consolas" w:hAnsi="Consolas" w:cs="Consolas"/>
                 <w:color w:val="E11E46"/>
                 <w:lang w:val="es-CO" w:eastAsia="es-CO"/>
               </w:rPr>
-              <w:t>java.lang.OutOfMemoryError:</w:t>
+              <w:t>java.lang</w:t>
+            </w:r>
+            <w:proofErr w:type="gramEnd"/>
+            <w:r>
+              <w:rPr>
+                <w:rFonts w:ascii="Consolas" w:hAnsi="Consolas" w:cs="Consolas"/>
+                <w:color w:val="E11E46"/>
+                <w:lang w:val="es-CO" w:eastAsia="es-CO"/>
+              </w:rPr>
+              <w:t>.OutOfMemoryError</w:t>
+            </w:r>
+            <w:proofErr w:type="spellEnd"/>
+            <w:r>
+              <w:rPr>
+                <w:rFonts w:ascii="Consolas" w:hAnsi="Consolas" w:cs="Consolas"/>
+                <w:color w:val="E11E46"/>
+                <w:lang w:val="es-CO" w:eastAsia="es-CO"/>
+              </w:rPr>
+              <w:t>:</w:t>
             </w:r>
           </w:p>
         </w:tc>
@@ -6108,13 +6342,33 @@
                 <w:lang w:val="es-ES"/>
               </w:rPr>
             </w:pPr>
+            <w:proofErr w:type="spellStart"/>
+            <w:proofErr w:type="gramStart"/>
             <w:r>
               <w:rPr>
                 <w:rFonts w:ascii="Consolas" w:hAnsi="Consolas" w:cs="Consolas"/>
                 <w:color w:val="E11E46"/>
                 <w:lang w:val="es-CO" w:eastAsia="es-CO"/>
               </w:rPr>
-              <w:t>java.lang.OutOfMemoryError:</w:t>
+              <w:t>java.lang</w:t>
+            </w:r>
+            <w:proofErr w:type="gramEnd"/>
+            <w:r>
+              <w:rPr>
+                <w:rFonts w:ascii="Consolas" w:hAnsi="Consolas" w:cs="Consolas"/>
+                <w:color w:val="E11E46"/>
+                <w:lang w:val="es-CO" w:eastAsia="es-CO"/>
+              </w:rPr>
+              <w:t>.OutOfMemoryError</w:t>
+            </w:r>
+            <w:proofErr w:type="spellEnd"/>
+            <w:r>
+              <w:rPr>
+                <w:rFonts w:ascii="Consolas" w:hAnsi="Consolas" w:cs="Consolas"/>
+                <w:color w:val="E11E46"/>
+                <w:lang w:val="es-CO" w:eastAsia="es-CO"/>
+              </w:rPr>
+              <w:t>:</w:t>
             </w:r>
           </w:p>
         </w:tc>
@@ -6546,13 +6800,33 @@
                 <w:lang w:val="es-ES"/>
               </w:rPr>
             </w:pPr>
+            <w:proofErr w:type="spellStart"/>
+            <w:proofErr w:type="gramStart"/>
             <w:r>
               <w:rPr>
                 <w:rFonts w:ascii="Consolas" w:hAnsi="Consolas" w:cs="Consolas"/>
                 <w:color w:val="E11E46"/>
                 <w:lang w:val="es-CO" w:eastAsia="es-CO"/>
               </w:rPr>
-              <w:t>java.lang.OutOfMemoryError:</w:t>
+              <w:t>java.lang</w:t>
+            </w:r>
+            <w:proofErr w:type="gramEnd"/>
+            <w:r>
+              <w:rPr>
+                <w:rFonts w:ascii="Consolas" w:hAnsi="Consolas" w:cs="Consolas"/>
+                <w:color w:val="E11E46"/>
+                <w:lang w:val="es-CO" w:eastAsia="es-CO"/>
+              </w:rPr>
+              <w:t>.OutOfMemoryError</w:t>
+            </w:r>
+            <w:proofErr w:type="spellEnd"/>
+            <w:r>
+              <w:rPr>
+                <w:rFonts w:ascii="Consolas" w:hAnsi="Consolas" w:cs="Consolas"/>
+                <w:color w:val="E11E46"/>
+                <w:lang w:val="es-CO" w:eastAsia="es-CO"/>
+              </w:rPr>
+              <w:t>:</w:t>
             </w:r>
           </w:p>
         </w:tc>
@@ -6969,13 +7243,33 @@
                 <w:lang w:val="es-ES"/>
               </w:rPr>
             </w:pPr>
+            <w:proofErr w:type="spellStart"/>
+            <w:proofErr w:type="gramStart"/>
             <w:r>
               <w:rPr>
                 <w:rFonts w:ascii="Consolas" w:hAnsi="Consolas" w:cs="Consolas"/>
                 <w:color w:val="E11E46"/>
                 <w:lang w:val="es-CO" w:eastAsia="es-CO"/>
               </w:rPr>
-              <w:t>java.lang.OutOfMemoryError:</w:t>
+              <w:t>java.lang</w:t>
+            </w:r>
+            <w:proofErr w:type="gramEnd"/>
+            <w:r>
+              <w:rPr>
+                <w:rFonts w:ascii="Consolas" w:hAnsi="Consolas" w:cs="Consolas"/>
+                <w:color w:val="E11E46"/>
+                <w:lang w:val="es-CO" w:eastAsia="es-CO"/>
+              </w:rPr>
+              <w:t>.OutOfMemoryError</w:t>
+            </w:r>
+            <w:proofErr w:type="spellEnd"/>
+            <w:r>
+              <w:rPr>
+                <w:rFonts w:ascii="Consolas" w:hAnsi="Consolas" w:cs="Consolas"/>
+                <w:color w:val="E11E46"/>
+                <w:lang w:val="es-CO" w:eastAsia="es-CO"/>
+              </w:rPr>
+              <w:t>:</w:t>
             </w:r>
           </w:p>
         </w:tc>
@@ -7408,13 +7702,33 @@
                 <w:lang w:val="es-ES"/>
               </w:rPr>
             </w:pPr>
+            <w:proofErr w:type="spellStart"/>
+            <w:proofErr w:type="gramStart"/>
             <w:r>
               <w:rPr>
                 <w:rFonts w:ascii="Consolas" w:hAnsi="Consolas" w:cs="Consolas"/>
                 <w:color w:val="E11E46"/>
                 <w:lang w:val="es-CO" w:eastAsia="es-CO"/>
               </w:rPr>
-              <w:t>java.lang.OutOfMemoryError:</w:t>
+              <w:t>java.lang</w:t>
+            </w:r>
+            <w:proofErr w:type="gramEnd"/>
+            <w:r>
+              <w:rPr>
+                <w:rFonts w:ascii="Consolas" w:hAnsi="Consolas" w:cs="Consolas"/>
+                <w:color w:val="E11E46"/>
+                <w:lang w:val="es-CO" w:eastAsia="es-CO"/>
+              </w:rPr>
+              <w:t>.OutOfMemoryError</w:t>
+            </w:r>
+            <w:proofErr w:type="spellEnd"/>
+            <w:r>
+              <w:rPr>
+                <w:rFonts w:ascii="Consolas" w:hAnsi="Consolas" w:cs="Consolas"/>
+                <w:color w:val="E11E46"/>
+                <w:lang w:val="es-CO" w:eastAsia="es-CO"/>
+              </w:rPr>
+              <w:t>:</w:t>
             </w:r>
           </w:p>
         </w:tc>
@@ -7526,7 +7840,49 @@
         <w:rPr>
           <w:lang w:val="es-ES"/>
         </w:rPr>
-        <w:t>La primera implementación lineal, al utilizar una lista enlazada, se espera que la inserción de datos sea muy eficiente, en este caso O(1), y en el caso de múltiples llamadas se tiene un tiempo de ejecución de O(n), donde n es el numero de veces que se llama el método. Para la segunda implementación no lineal, se espera una inserción de O(log n) donde n es la altura del árbol, siendo entonces O(m log n) para múltiples llamadas, donde m es la cantidad de veces que se llama el método. En el caso de búsqueda,</w:t>
+        <w:t xml:space="preserve">La primera implementación lineal, al utilizar una lista enlazada, se espera que la inserción de datos sea muy eficiente, en este caso </w:t>
+      </w:r>
+      <w:proofErr w:type="gramStart"/>
+      <w:r>
+        <w:rPr>
+          <w:lang w:val="es-ES"/>
+        </w:rPr>
+        <w:t>O(</w:t>
+      </w:r>
+      <w:proofErr w:type="gramEnd"/>
+      <w:r>
+        <w:rPr>
+          <w:lang w:val="es-ES"/>
+        </w:rPr>
+        <w:t xml:space="preserve">1), y en el caso de múltiples llamadas se tiene un tiempo de ejecución de O(n), donde n es el </w:t>
+      </w:r>
+      <w:proofErr w:type="spellStart"/>
+      <w:r>
+        <w:rPr>
+          <w:lang w:val="es-ES"/>
+        </w:rPr>
+        <w:t>numero</w:t>
+      </w:r>
+      <w:proofErr w:type="spellEnd"/>
+      <w:r>
+        <w:rPr>
+          <w:lang w:val="es-ES"/>
+        </w:rPr>
+        <w:t xml:space="preserve"> de veces que se llama el método. Para la segunda implementación no lineal, se espera una inserción de </w:t>
+      </w:r>
+      <w:proofErr w:type="gramStart"/>
+      <w:r>
+        <w:rPr>
+          <w:lang w:val="es-ES"/>
+        </w:rPr>
+        <w:t>O(</w:t>
+      </w:r>
+      <w:proofErr w:type="gramEnd"/>
+      <w:r>
+        <w:rPr>
+          <w:lang w:val="es-ES"/>
+        </w:rPr>
+        <w:t>log n) donde n es la altura del árbol, siendo entonces O(m log n) para múltiples llamadas, donde m es la cantidad de veces que se llama el método. En el caso de búsqueda,</w:t>
       </w:r>
       <w:r>
         <w:rPr>
@@ -7544,7 +7900,21 @@
         <w:rPr>
           <w:lang w:val="es-ES"/>
         </w:rPr>
-        <w:t>se tiene un tiempo de ejecución de O(n) y O(n m) para múltiples llamadas, donde n es la cantidad de datos almacenados y m la cantidad de llamadas al método, mientras que para la implementación no lineal, se tiene el mismo comportamiento del método de inserción. Por último, para el método de eliminación, se replica el comportamiento del método de búsqueda en ambas implementaciones.</w:t>
+        <w:t xml:space="preserve">se tiene un tiempo de ejecución de O(n) y </w:t>
+      </w:r>
+      <w:proofErr w:type="gramStart"/>
+      <w:r>
+        <w:rPr>
+          <w:lang w:val="es-ES"/>
+        </w:rPr>
+        <w:t>O(</w:t>
+      </w:r>
+      <w:proofErr w:type="gramEnd"/>
+      <w:r>
+        <w:rPr>
+          <w:lang w:val="es-ES"/>
+        </w:rPr>
+        <w:t>n m) para múltiples llamadas, donde n es la cantidad de datos almacenados y m la cantidad de llamadas al método, mientras que para la implementación no lineal, se tiene el mismo comportamiento del método de inserción. Por último, para el método de eliminación, se replica el comportamiento del método de búsqueda en ambas implementaciones.</w:t>
       </w:r>
     </w:p>
     <w:p>
@@ -7661,8 +8031,17 @@
           <w:sz w:val="22"/>
           <w:szCs w:val="22"/>
         </w:rPr>
-        <w:t>Enlace Video Demostrativo</w:t>
-      </w:r>
+        <w:t xml:space="preserve">Enlace Video </w:t>
+      </w:r>
+      <w:proofErr w:type="spellStart"/>
+      <w:r>
+        <w:rPr>
+          <w:sz w:val="22"/>
+          <w:szCs w:val="22"/>
+        </w:rPr>
+        <w:t>Demostrativo</w:t>
+      </w:r>
+      <w:proofErr w:type="spellEnd"/>
     </w:p>
     <w:p>
       <w:pPr>
@@ -7721,8 +8100,17 @@
           <w:sz w:val="22"/>
           <w:szCs w:val="22"/>
         </w:rPr>
-        <w:t>roles y actividades</w:t>
-      </w:r>
+        <w:t xml:space="preserve">roles y </w:t>
+      </w:r>
+      <w:proofErr w:type="spellStart"/>
+      <w:r>
+        <w:rPr>
+          <w:sz w:val="22"/>
+          <w:szCs w:val="22"/>
+        </w:rPr>
+        <w:t>actividades</w:t>
+      </w:r>
+      <w:proofErr w:type="spellEnd"/>
     </w:p>
     <w:p>
       <w:pPr>
@@ -7892,7 +8280,63 @@
           <w:lang w:val="es-ES"/>
         </w:rPr>
         <w:tab/>
-        <w:t>Implementación y mantenimiento arboles AVL.</w:t>
+        <w:t xml:space="preserve">Implementación y mantenimiento </w:t>
+      </w:r>
+      <w:r>
+        <w:rPr>
+          <w:color w:val="000000"/>
+          <w:lang w:val="es-ES"/>
+        </w:rPr>
+        <w:t>tabla hash</w:t>
+      </w:r>
+      <w:r>
+        <w:rPr>
+          <w:color w:val="000000"/>
+          <w:lang w:val="es-ES"/>
+        </w:rPr>
+        <w:t>.</w:t>
+      </w:r>
+    </w:p>
+    <w:p>
+      <w:pPr>
+        <w:shd w:val="clear" w:color="auto" w:fill="FFFFFF"/>
+        <w:jc w:val="both"/>
+        <w:rPr>
+          <w:color w:val="000000"/>
+          <w:lang w:val="es-ES"/>
+        </w:rPr>
+      </w:pPr>
+      <w:r>
+        <w:rPr>
+          <w:color w:val="000000"/>
+          <w:lang w:val="es-ES"/>
+        </w:rPr>
+        <w:tab/>
+        <w:t>-</w:t>
+      </w:r>
+      <w:r>
+        <w:rPr>
+          <w:color w:val="000000"/>
+          <w:lang w:val="es-ES"/>
+        </w:rPr>
+        <w:tab/>
+        <w:t xml:space="preserve">Modificaciones a la clase </w:t>
+      </w:r>
+      <w:proofErr w:type="spellStart"/>
+      <w:r>
+        <w:rPr>
+          <w:color w:val="000000"/>
+          <w:lang w:val="es-ES"/>
+        </w:rPr>
+        <w:t>pacienteData</w:t>
+      </w:r>
+      <w:proofErr w:type="spellEnd"/>
+      <w:r>
+        <w:rPr>
+          <w:color w:val="000000"/>
+          <w:lang w:val="es-ES"/>
+        </w:rPr>
+        <w:t>.</w:t>
       </w:r>
     </w:p>
     <w:p>
@@ -8199,7 +8643,23 @@
           <w:lang w:val="es-ES"/>
         </w:rPr>
         <w:tab/>
-        <w:t>Modificación y mantenimiento de la clase pacienteData.</w:t>
+        <w:t xml:space="preserve">Modificación y mantenimiento de la clase </w:t>
+      </w:r>
+      <w:proofErr w:type="spellStart"/>
+      <w:r>
+        <w:rPr>
+          <w:color w:val="000000"/>
+          <w:lang w:val="es-ES"/>
+        </w:rPr>
+        <w:t>pacienteData</w:t>
+      </w:r>
+      <w:proofErr w:type="spellEnd"/>
+      <w:r>
+        <w:rPr>
+          <w:color w:val="000000"/>
+          <w:lang w:val="es-ES"/>
+        </w:rPr>
+        <w:t>.</w:t>
       </w:r>
     </w:p>
     <w:p>
@@ -8369,6 +8829,12 @@
         <w:rPr>
           <w:lang w:val="es-CO"/>
         </w:rPr>
+        <w:t>, así como el reducido número de integrantes que conforman el grupo, lo cual hace precisamente a la distribución y finalización de las tareas una labor compleja</w:t>
+      </w:r>
+      <w:r>
+        <w:rPr>
+          <w:lang w:val="es-CO"/>
+        </w:rPr>
         <w:t xml:space="preserve">. Las principales lecciones aprendidas fueron que la comunicación dentro del grupo de trabajo es vital, </w:t>
       </w:r>
       <w:r>
@@ -8387,25 +8853,92 @@
         <w:rPr>
           <w:lang w:val="es-CO"/>
         </w:rPr>
-        <w:t xml:space="preserve"> Otra dificultad que se tuvo fue la correcta implementación de la estructura de árbol AVL, ya que requirió de un estudio de la estructura, sus características, sus implementaciones </w:t>
+        <w:t xml:space="preserve"> Otra dificultad que se tuvo fue la correcta implementación de la estructura de</w:t>
       </w:r>
       <w:r>
         <w:rPr>
           <w:lang w:val="es-CO"/>
         </w:rPr>
-        <w:t>más</w:t>
+        <w:t xml:space="preserve"> tabla hash</w:t>
       </w:r>
       <w:r>
         <w:rPr>
           <w:lang w:val="es-CO"/>
         </w:rPr>
-        <w:t xml:space="preserve"> comunes y eficientes, así como su posterior programación y verificación asintótica para garantizar el rendimiento esperado.</w:t>
+        <w:t>, ya que requirió de un estudio de la estructura, sus características,</w:t>
       </w:r>
       <w:r>
         <w:rPr>
           <w:lang w:val="es-CO"/>
         </w:rPr>
-        <w:t xml:space="preserve"> También, surgieron algunos problemas de personalización de la ventana de la interfaz gráfica.</w:t>
+        <w:t xml:space="preserve"> </w:t>
+      </w:r>
+      <w:r>
+        <w:rPr>
+          <w:lang w:val="es-CO"/>
+        </w:rPr>
+        <w:t>así como su posterior programación y verificación asintótica para garantizar el rendimiento esperado</w:t>
+      </w:r>
+      <w:r>
+        <w:rPr>
+          <w:lang w:val="es-CO"/>
+        </w:rPr>
+        <w:t>, siendo la mayor dificultad la implementación genérica y la elección de una función hash adecuada</w:t>
+      </w:r>
+      <w:r>
+        <w:rPr>
+          <w:lang w:val="es-CO"/>
+        </w:rPr>
+        <w:t xml:space="preserve"> y la forma de tratar las colisiones</w:t>
+      </w:r>
+      <w:r>
+        <w:rPr>
+          <w:lang w:val="es-CO"/>
+        </w:rPr>
+        <w:t>.</w:t>
+      </w:r>
+      <w:r>
+        <w:rPr>
+          <w:lang w:val="es-CO"/>
+        </w:rPr>
+        <w:t xml:space="preserve"> También, surgieron algunos problemas de personalización de la ventana de la </w:t>
+      </w:r>
+      <w:r>
+        <w:rPr>
+          <w:lang w:val="es-CO"/>
+        </w:rPr>
+        <w:lastRenderedPageBreak/>
+        <w:t>interfaz gráfica</w:t>
+      </w:r>
+      <w:r>
+        <w:rPr>
+          <w:lang w:val="es-CO"/>
+        </w:rPr>
+        <w:t xml:space="preserve">, además de que </w:t>
+      </w:r>
+      <w:r>
+        <w:rPr>
+          <w:lang w:val="es-CO"/>
+        </w:rPr>
+        <w:t xml:space="preserve">los cambios realizados para este prototipo </w:t>
+      </w:r>
+      <w:r>
+        <w:rPr>
+          <w:lang w:val="es-CO"/>
+        </w:rPr>
+        <w:t xml:space="preserve">requirieron </w:t>
+      </w:r>
+      <w:r>
+        <w:rPr>
+          <w:lang w:val="es-CO"/>
+        </w:rPr>
+        <w:t>una serie de modificaciones en las clases que gestionaban la interfaz</w:t>
+      </w:r>
+      <w:r>
+        <w:rPr>
+          <w:lang w:val="es-CO"/>
+        </w:rPr>
+        <w:t>.</w:t>
       </w:r>
     </w:p>
     <w:p>
@@ -8431,7 +8964,6 @@
           <w:sz w:val="22"/>
           <w:szCs w:val="22"/>
         </w:rPr>
-        <w:lastRenderedPageBreak/>
         <w:t>REFERENCIAS</w:t>
       </w:r>
       <w:r>

</xml_diff>